<commit_message>
comleted on assignment 2
</commit_message>
<xml_diff>
--- a/School-MBA-506-81/Week3/assignment/MBA-506-81_Sherwood_Week 3 - Personal Learning Journal 3.docx
+++ b/School-MBA-506-81/Week3/assignment/MBA-506-81_Sherwood_Week 3 - Personal Learning Journal 3.docx
@@ -601,42 +601,170 @@
           <w:rFonts w:ascii="Times New Roman" w:hAnsi="Times New Roman" w:cs="Times New Roman"/>
         </w:rPr>
         <w:tab/>
-        <w:t xml:space="preserve">These struggles are seen as risks that we can manage with the help of our tools, teams and stakeholders.  Risks are those uncertain events in the future that can affect our project.  </w:t>
-      </w:r>
-      <w:proofErr w:type="gramStart"/>
-      <w:r>
-        <w:rPr>
-          <w:rFonts w:ascii="Times New Roman" w:hAnsi="Times New Roman" w:cs="Times New Roman"/>
-        </w:rPr>
-        <w:t>Generally</w:t>
-      </w:r>
-      <w:proofErr w:type="gramEnd"/>
-      <w:r>
-        <w:rPr>
-          <w:rFonts w:ascii="Times New Roman" w:hAnsi="Times New Roman" w:cs="Times New Roman"/>
-        </w:rPr>
-        <w:t xml:space="preserve"> they are thought to be negatively impacting a project.  For these risks and </w:t>
-      </w:r>
-      <w:proofErr w:type="gramStart"/>
+        <w:t>These struggles are seen as risks</w:t>
+      </w:r>
+      <w:r>
+        <w:rPr>
+          <w:rFonts w:ascii="Times New Roman" w:hAnsi="Times New Roman" w:cs="Times New Roman"/>
+        </w:rPr>
+        <w:t xml:space="preserve"> or issues</w:t>
+      </w:r>
+      <w:r>
+        <w:rPr>
+          <w:rFonts w:ascii="Times New Roman" w:hAnsi="Times New Roman" w:cs="Times New Roman"/>
+        </w:rPr>
+        <w:t xml:space="preserve"> that we can manage with the help of our tools, teams</w:t>
+      </w:r>
+      <w:r>
+        <w:rPr>
+          <w:rFonts w:ascii="Times New Roman" w:hAnsi="Times New Roman" w:cs="Times New Roman"/>
+        </w:rPr>
+        <w:t>,</w:t>
+      </w:r>
+      <w:r>
+        <w:rPr>
+          <w:rFonts w:ascii="Times New Roman" w:hAnsi="Times New Roman" w:cs="Times New Roman"/>
+        </w:rPr>
+        <w:t xml:space="preserve"> and stakeholders.  Risks are those uncertain events </w:t>
+      </w:r>
+      <w:r>
+        <w:rPr>
+          <w:rFonts w:ascii="Times New Roman" w:hAnsi="Times New Roman" w:cs="Times New Roman"/>
+        </w:rPr>
+        <w:t>that may occur in the</w:t>
+      </w:r>
+      <w:r>
+        <w:rPr>
+          <w:rFonts w:ascii="Times New Roman" w:hAnsi="Times New Roman" w:cs="Times New Roman"/>
+        </w:rPr>
+        <w:t xml:space="preserve"> future </w:t>
+      </w:r>
+      <w:r>
+        <w:rPr>
+          <w:rFonts w:ascii="Times New Roman" w:hAnsi="Times New Roman" w:cs="Times New Roman"/>
+        </w:rPr>
+        <w:t xml:space="preserve">and could positively or negatively </w:t>
+      </w:r>
+      <w:r>
+        <w:rPr>
+          <w:rFonts w:ascii="Times New Roman" w:hAnsi="Times New Roman" w:cs="Times New Roman"/>
+        </w:rPr>
+        <w:t>affect our project.</w:t>
+      </w:r>
+      <w:r>
+        <w:rPr>
+          <w:rFonts w:ascii="Times New Roman" w:hAnsi="Times New Roman" w:cs="Times New Roman"/>
+        </w:rPr>
+        <w:t xml:space="preserve">  Conversely, issues are problems that have already occurred and are in the process of affecting our project.</w:t>
+      </w:r>
+      <w:r>
+        <w:rPr>
+          <w:rFonts w:ascii="Times New Roman" w:hAnsi="Times New Roman" w:cs="Times New Roman"/>
+        </w:rPr>
+        <w:t xml:space="preserve">  For these risks and issues</w:t>
+      </w:r>
+      <w:r>
+        <w:rPr>
+          <w:rFonts w:ascii="Times New Roman" w:hAnsi="Times New Roman" w:cs="Times New Roman"/>
+        </w:rPr>
+        <w:t>,</w:t>
+      </w:r>
+      <w:r>
+        <w:rPr>
+          <w:rFonts w:ascii="Times New Roman" w:hAnsi="Times New Roman" w:cs="Times New Roman"/>
+        </w:rPr>
+        <w:t xml:space="preserve"> we </w:t>
+      </w:r>
+      <w:r>
+        <w:rPr>
+          <w:rFonts w:ascii="Times New Roman" w:hAnsi="Times New Roman" w:cs="Times New Roman"/>
+        </w:rPr>
+        <w:t xml:space="preserve">have to </w:t>
+      </w:r>
+      <w:r>
+        <w:rPr>
+          <w:rFonts w:ascii="Times New Roman" w:hAnsi="Times New Roman" w:cs="Times New Roman"/>
+        </w:rPr>
+        <w:t xml:space="preserve">take a proactive stance and meet each </w:t>
+      </w:r>
+      <w:r>
+        <w:rPr>
+          <w:rFonts w:ascii="Times New Roman" w:hAnsi="Times New Roman" w:cs="Times New Roman"/>
+        </w:rPr>
+        <w:t xml:space="preserve">challenge </w:t>
+      </w:r>
+      <w:r>
+        <w:rPr>
+          <w:rFonts w:ascii="Times New Roman" w:hAnsi="Times New Roman" w:cs="Times New Roman"/>
+        </w:rPr>
+        <w:t xml:space="preserve">with a resolution.  </w:t>
+      </w:r>
+      <w:r>
+        <w:rPr>
+          <w:rFonts w:ascii="Times New Roman" w:hAnsi="Times New Roman" w:cs="Times New Roman"/>
+        </w:rPr>
+        <w:t>Sometimes, the</w:t>
+      </w:r>
+      <w:r>
+        <w:rPr>
+          <w:rFonts w:ascii="Times New Roman" w:hAnsi="Times New Roman" w:cs="Times New Roman"/>
+        </w:rPr>
+        <w:t xml:space="preserve"> resolution is </w:t>
+      </w:r>
+      <w:r>
+        <w:rPr>
+          <w:rFonts w:ascii="Times New Roman" w:hAnsi="Times New Roman" w:cs="Times New Roman"/>
+        </w:rPr>
+        <w:lastRenderedPageBreak/>
+        <w:t>acceptance</w:t>
+      </w:r>
+      <w:r>
+        <w:rPr>
+          <w:rFonts w:ascii="Times New Roman" w:hAnsi="Times New Roman" w:cs="Times New Roman"/>
+        </w:rPr>
+        <w:t>. Still, while</w:t>
+      </w:r>
+      <w:r>
+        <w:rPr>
+          <w:rFonts w:ascii="Times New Roman" w:hAnsi="Times New Roman" w:cs="Times New Roman"/>
+        </w:rPr>
+        <w:t xml:space="preserve"> the project is ongoing, </w:t>
+      </w:r>
       <w:r>
         <w:rPr>
           <w:rFonts w:ascii="Times New Roman" w:hAnsi="Times New Roman" w:cs="Times New Roman"/>
         </w:rPr>
         <w:t>issues</w:t>
       </w:r>
-      <w:proofErr w:type="gramEnd"/>
-      <w:r>
-        <w:rPr>
-          <w:rFonts w:ascii="Times New Roman" w:hAnsi="Times New Roman" w:cs="Times New Roman"/>
-        </w:rPr>
-        <w:t xml:space="preserve"> we take a proactive stance and meet each problem with a resolution.  It could be that the resolution is </w:t>
-      </w:r>
-      <w:r>
-        <w:rPr>
-          <w:rFonts w:ascii="Times New Roman" w:hAnsi="Times New Roman" w:cs="Times New Roman"/>
-        </w:rPr>
-        <w:lastRenderedPageBreak/>
-        <w:t>acceptance, but while the project is ongoing, they will always be there.  Whether they are speculative or observable in the current state of your project.</w:t>
+      <w:r>
+        <w:rPr>
+          <w:rFonts w:ascii="Times New Roman" w:hAnsi="Times New Roman" w:cs="Times New Roman"/>
+        </w:rPr>
+        <w:t xml:space="preserve"> will </w:t>
+      </w:r>
+      <w:r>
+        <w:rPr>
+          <w:rFonts w:ascii="Times New Roman" w:hAnsi="Times New Roman" w:cs="Times New Roman"/>
+        </w:rPr>
+        <w:t>arise in your current state</w:t>
+      </w:r>
+      <w:r>
+        <w:rPr>
+          <w:rFonts w:ascii="Times New Roman" w:hAnsi="Times New Roman" w:cs="Times New Roman"/>
+        </w:rPr>
+        <w:t xml:space="preserve">, </w:t>
+      </w:r>
+      <w:r>
+        <w:rPr>
+          <w:rFonts w:ascii="Times New Roman" w:hAnsi="Times New Roman" w:cs="Times New Roman"/>
+        </w:rPr>
+        <w:t>while risks will remain a speculation until they are realized</w:t>
+      </w:r>
+      <w:r>
+        <w:rPr>
+          <w:rFonts w:ascii="Times New Roman" w:hAnsi="Times New Roman" w:cs="Times New Roman"/>
+        </w:rPr>
+        <w:t>.</w:t>
       </w:r>
     </w:p>
     <w:p>
@@ -647,6 +775,279 @@
           <w:rFonts w:ascii="Times New Roman" w:hAnsi="Times New Roman" w:cs="Times New Roman"/>
         </w:rPr>
       </w:pPr>
+      <w:r>
+        <w:rPr>
+          <w:rFonts w:ascii="Times New Roman" w:hAnsi="Times New Roman" w:cs="Times New Roman"/>
+        </w:rPr>
+        <w:tab/>
+        <w:t xml:space="preserve">The project that comes to mind while </w:t>
+      </w:r>
+      <w:r>
+        <w:rPr>
+          <w:rFonts w:ascii="Times New Roman" w:hAnsi="Times New Roman" w:cs="Times New Roman"/>
+        </w:rPr>
+        <w:t>discussing</w:t>
+      </w:r>
+      <w:r>
+        <w:rPr>
+          <w:rFonts w:ascii="Times New Roman" w:hAnsi="Times New Roman" w:cs="Times New Roman"/>
+        </w:rPr>
+        <w:t xml:space="preserve"> issues and </w:t>
+      </w:r>
+      <w:r>
+        <w:rPr>
+          <w:rFonts w:ascii="Times New Roman" w:hAnsi="Times New Roman" w:cs="Times New Roman"/>
+        </w:rPr>
+        <w:t>risks</w:t>
+      </w:r>
+      <w:r>
+        <w:rPr>
+          <w:rFonts w:ascii="Times New Roman" w:hAnsi="Times New Roman" w:cs="Times New Roman"/>
+        </w:rPr>
+        <w:t xml:space="preserve"> is the installation of a </w:t>
+      </w:r>
+      <w:r>
+        <w:rPr>
+          <w:rFonts w:ascii="Times New Roman" w:hAnsi="Times New Roman" w:cs="Times New Roman"/>
+        </w:rPr>
+        <w:t>full-flight</w:t>
+      </w:r>
+      <w:r>
+        <w:rPr>
+          <w:rFonts w:ascii="Times New Roman" w:hAnsi="Times New Roman" w:cs="Times New Roman"/>
+        </w:rPr>
+        <w:t xml:space="preserve"> simulator.  While the project was </w:t>
+      </w:r>
+      <w:r>
+        <w:rPr>
+          <w:rFonts w:ascii="Times New Roman" w:hAnsi="Times New Roman" w:cs="Times New Roman"/>
+        </w:rPr>
+        <w:t>ongoing, one issue</w:t>
+      </w:r>
+      <w:r>
+        <w:rPr>
+          <w:rFonts w:ascii="Times New Roman" w:hAnsi="Times New Roman" w:cs="Times New Roman"/>
+        </w:rPr>
+        <w:t xml:space="preserve"> throughout the project was customer satisfaction and communications.  Our </w:t>
+      </w:r>
+      <w:r>
+        <w:rPr>
+          <w:rFonts w:ascii="Times New Roman" w:hAnsi="Times New Roman" w:cs="Times New Roman"/>
+        </w:rPr>
+        <w:t>high-influence</w:t>
+      </w:r>
+      <w:r>
+        <w:rPr>
+          <w:rFonts w:ascii="Times New Roman" w:hAnsi="Times New Roman" w:cs="Times New Roman"/>
+        </w:rPr>
+        <w:t xml:space="preserve"> </w:t>
+      </w:r>
+      <w:r>
+        <w:rPr>
+          <w:rFonts w:ascii="Times New Roman" w:hAnsi="Times New Roman" w:cs="Times New Roman"/>
+        </w:rPr>
+        <w:t>stakeholder/customer</w:t>
+      </w:r>
+      <w:r>
+        <w:rPr>
+          <w:rFonts w:ascii="Times New Roman" w:hAnsi="Times New Roman" w:cs="Times New Roman"/>
+        </w:rPr>
+        <w:t xml:space="preserve"> was the government.  They are there to keep the project honest and have final approval.  You need them at various </w:t>
+      </w:r>
+      <w:r>
+        <w:rPr>
+          <w:rFonts w:ascii="Times New Roman" w:hAnsi="Times New Roman" w:cs="Times New Roman"/>
+        </w:rPr>
+        <w:t>stages</w:t>
+      </w:r>
+      <w:r>
+        <w:rPr>
+          <w:rFonts w:ascii="Times New Roman" w:hAnsi="Times New Roman" w:cs="Times New Roman"/>
+        </w:rPr>
+        <w:t xml:space="preserve"> of the installation as </w:t>
+      </w:r>
+      <w:r>
+        <w:rPr>
+          <w:rFonts w:ascii="Times New Roman" w:hAnsi="Times New Roman" w:cs="Times New Roman"/>
+        </w:rPr>
+        <w:t>they monitor and control the facility</w:t>
+      </w:r>
+      <w:r>
+        <w:rPr>
+          <w:rFonts w:ascii="Times New Roman" w:hAnsi="Times New Roman" w:cs="Times New Roman"/>
+        </w:rPr>
+        <w:t xml:space="preserve">.  So you can’t lift a wrench without their </w:t>
+      </w:r>
+      <w:r>
+        <w:rPr>
+          <w:rFonts w:ascii="Times New Roman" w:hAnsi="Times New Roman" w:cs="Times New Roman"/>
+        </w:rPr>
+        <w:t>authorization</w:t>
+      </w:r>
+      <w:r>
+        <w:rPr>
+          <w:rFonts w:ascii="Times New Roman" w:hAnsi="Times New Roman" w:cs="Times New Roman"/>
+        </w:rPr>
+        <w:t xml:space="preserve">.  </w:t>
+      </w:r>
+    </w:p>
+    <w:p>
+      <w:pPr>
+        <w:pStyle w:val="BodyText"/>
+        <w:spacing w:after="0" w:line="480" w:lineRule="auto"/>
+        <w:ind w:firstLine="709"/>
+        <w:rPr>
+          <w:rFonts w:ascii="Times New Roman" w:hAnsi="Times New Roman" w:cs="Times New Roman"/>
+        </w:rPr>
+      </w:pPr>
+      <w:r>
+        <w:rPr>
+          <w:rFonts w:ascii="Times New Roman" w:hAnsi="Times New Roman" w:cs="Times New Roman"/>
+        </w:rPr>
+        <w:t xml:space="preserve">Meaning they have a high level of influence.  The risk that we have seen was manning.  You need </w:t>
+      </w:r>
+      <w:r>
+        <w:rPr>
+          <w:rFonts w:ascii="Times New Roman" w:hAnsi="Times New Roman" w:cs="Times New Roman"/>
+        </w:rPr>
+        <w:t xml:space="preserve">a </w:t>
+      </w:r>
+      <w:r>
+        <w:rPr>
+          <w:rFonts w:ascii="Times New Roman" w:hAnsi="Times New Roman" w:cs="Times New Roman"/>
+        </w:rPr>
+        <w:t xml:space="preserve">specific </w:t>
+      </w:r>
+      <w:r>
+        <w:rPr>
+          <w:rFonts w:ascii="Times New Roman" w:hAnsi="Times New Roman" w:cs="Times New Roman"/>
+        </w:rPr>
+        <w:t>skill set</w:t>
+      </w:r>
+      <w:r>
+        <w:rPr>
+          <w:rFonts w:ascii="Times New Roman" w:hAnsi="Times New Roman" w:cs="Times New Roman"/>
+        </w:rPr>
+        <w:t xml:space="preserve"> for each portion of the job</w:t>
+      </w:r>
+      <w:r>
+        <w:rPr>
+          <w:rFonts w:ascii="Times New Roman" w:hAnsi="Times New Roman" w:cs="Times New Roman"/>
+        </w:rPr>
+        <w:t>. However,</w:t>
+      </w:r>
+      <w:r>
+        <w:rPr>
+          <w:rFonts w:ascii="Times New Roman" w:hAnsi="Times New Roman" w:cs="Times New Roman"/>
+        </w:rPr>
+        <w:t xml:space="preserve"> if that person is assigned </w:t>
+      </w:r>
+      <w:r>
+        <w:rPr>
+          <w:rFonts w:ascii="Times New Roman" w:hAnsi="Times New Roman" w:cs="Times New Roman"/>
+        </w:rPr>
+        <w:t>to</w:t>
+      </w:r>
+      <w:r>
+        <w:rPr>
+          <w:rFonts w:ascii="Times New Roman" w:hAnsi="Times New Roman" w:cs="Times New Roman"/>
+        </w:rPr>
+        <w:t xml:space="preserve"> another country</w:t>
+      </w:r>
+      <w:r>
+        <w:rPr>
+          <w:rFonts w:ascii="Times New Roman" w:hAnsi="Times New Roman" w:cs="Times New Roman"/>
+        </w:rPr>
+        <w:t>,</w:t>
+      </w:r>
+      <w:r>
+        <w:rPr>
+          <w:rFonts w:ascii="Times New Roman" w:hAnsi="Times New Roman" w:cs="Times New Roman"/>
+        </w:rPr>
+        <w:t xml:space="preserve"> it puts the project on hold.</w:t>
+      </w:r>
+      <w:r>
+        <w:rPr>
+          <w:rFonts w:ascii="Times New Roman" w:hAnsi="Times New Roman" w:cs="Times New Roman"/>
+        </w:rPr>
+        <w:t xml:space="preserve">  It was important for us to give “[a]</w:t>
+      </w:r>
+      <w:r>
+        <w:rPr>
+          <w:rFonts w:ascii="Times New Roman" w:hAnsi="Times New Roman" w:cs="Times New Roman"/>
+        </w:rPr>
+        <w:t xml:space="preserve"> schedule update is distributed regularly to provide project stakeholders with an assessment of the progress of the project against the master schedule.</w:t>
+      </w:r>
+      <w:r>
+        <w:rPr>
+          <w:rFonts w:ascii="Times New Roman" w:hAnsi="Times New Roman" w:cs="Times New Roman"/>
+        </w:rPr>
+        <w:t>” (</w:t>
+      </w:r>
+      <w:r>
+        <w:rPr>
+          <w:rFonts w:ascii="Times New Roman" w:hAnsi="Times New Roman" w:hint="eastAsia"/>
+        </w:rPr>
+        <w:t>Darnall</w:t>
+      </w:r>
+      <w:r>
+        <w:rPr>
+          <w:rFonts w:ascii="Times New Roman" w:hAnsi="Times New Roman"/>
+        </w:rPr>
+        <w:t>, 2010)</w:t>
+      </w:r>
+    </w:p>
+    <w:p>
+      <w:pPr>
+        <w:pStyle w:val="BodyText"/>
+        <w:spacing w:after="0" w:line="480" w:lineRule="auto"/>
+        <w:rPr>
+          <w:rFonts w:ascii="Times New Roman" w:hAnsi="Times New Roman" w:cs="Times New Roman"/>
+        </w:rPr>
+      </w:pPr>
+      <w:r>
+        <w:rPr>
+          <w:rFonts w:ascii="Times New Roman" w:hAnsi="Times New Roman" w:cs="Times New Roman"/>
+        </w:rPr>
+        <w:tab/>
+        <w:t xml:space="preserve">Your ability to manage risks and issues directly reflects the effective management of your stakeholders.  You can’t underestimate how important the relationship between the PM and stakeholders can be.  Often, we look at stakeholders as boat anchors when you can reach out to them for help.  They are often knowledgeable in the area in which your project exists.  </w:t>
+      </w:r>
+      <w:r>
+        <w:rPr>
+          <w:rFonts w:ascii="Times New Roman" w:hAnsi="Times New Roman" w:cs="Times New Roman"/>
+        </w:rPr>
+        <w:t xml:space="preserve">Knowing them and reaching out to them in a friendly and open manner will improve your relationship and </w:t>
+      </w:r>
+      <w:r>
+        <w:rPr>
+          <w:rFonts w:ascii="Times New Roman" w:hAnsi="Times New Roman" w:cs="Times New Roman"/>
+        </w:rPr>
+        <w:t>project outcome.</w:t>
+      </w:r>
+    </w:p>
+    <w:p>
+      <w:pPr>
+        <w:pStyle w:val="BodyText"/>
+        <w:spacing w:after="0" w:line="480" w:lineRule="auto"/>
+        <w:rPr>
+          <w:rFonts w:ascii="Times New Roman" w:hAnsi="Times New Roman" w:cs="Times New Roman"/>
+        </w:rPr>
+      </w:pPr>
+    </w:p>
+    <w:p>
+      <w:pPr>
+        <w:pStyle w:val="BodyText"/>
+        <w:spacing w:after="0" w:line="480" w:lineRule="auto"/>
+        <w:rPr>
+          <w:rFonts w:ascii="Times New Roman" w:hAnsi="Times New Roman" w:cs="Times New Roman"/>
+        </w:rPr>
+      </w:pPr>
+      <w:r>
+        <w:rPr>
+          <w:rFonts w:ascii="Times New Roman" w:hAnsi="Times New Roman" w:cs="Times New Roman"/>
+        </w:rPr>
+        <w:tab/>
+      </w:r>
     </w:p>
     <w:p>
       <w:pPr>
@@ -1637,7 +2038,6 @@
   <w:style w:type="character" w:default="1" w:styleId="DefaultParagraphFont">
     <w:name w:val="Default Paragraph Font"/>
     <w:uiPriority w:val="1"/>
-    <w:semiHidden/>
     <w:unhideWhenUsed/>
   </w:style>
   <w:style w:type="table" w:default="1" w:styleId="TableNormal">

</xml_diff>